<commit_message>
Add the Poster picture
</commit_message>
<xml_diff>
--- a/Process and Safety group assignment.docx
+++ b/Process and Safety group assignment.docx
@@ -4,13 +4,6 @@
   <w:body>
     <w:sdt>
       <w:sdtPr>
-        <w:id w:val="-644511509"/>
-        <w:docPartObj>
-          <w:docPartGallery w:val="Cover Pages"/>
-          <w:docPartUnique/>
-        </w:docPartObj>
-      </w:sdtPr>
-      <w:sdtEndPr>
         <w:rPr>
           <w:rFonts w:ascii="Arial" w:eastAsiaTheme="minorHAnsi" w:hAnsi="Arial"/>
           <w:kern w:val="2"/>
@@ -18,7 +11,13 @@
           <w:szCs w:val="24"/>
           <w14:ligatures w14:val="standardContextual"/>
         </w:rPr>
-      </w:sdtEndPr>
+        <w:id w:val="-644511509"/>
+        <w:docPartObj>
+          <w:docPartGallery w:val="Cover Pages"/>
+          <w:docPartUnique/>
+        </w:docPartObj>
+      </w:sdtPr>
+      <w:sdtEndPr/>
       <w:sdtContent>
         <w:p>
           <w:pPr>
@@ -157,6 +156,7 @@
                                       <w:calendar w:val="gregorian"/>
                                     </w:date>
                                   </w:sdtPr>
+                                  <w:sdtEndPr/>
                                   <w:sdtContent>
                                     <w:p>
                                       <w:pPr>
@@ -3469,6 +3469,7 @@
                                 <w:calendar w:val="gregorian"/>
                               </w:date>
                             </w:sdtPr>
+                            <w:sdtEndPr/>
                             <w:sdtContent>
                               <w:p>
                                 <w:pPr>
@@ -3693,6 +3694,7 @@
                                     <w:dataBinding w:prefixMappings="xmlns:ns0='http://purl.org/dc/elements/1.1/' xmlns:ns1='http://schemas.openxmlformats.org/package/2006/metadata/core-properties' " w:xpath="/ns1:coreProperties[1]/ns0:creator[1]" w:storeItemID="{6C3C8BC8-F283-45AE-878A-BAB7291924A1}"/>
                                     <w:text/>
                                   </w:sdtPr>
+                                  <w:sdtEndPr/>
                                   <w:sdtContent>
                                     <w:r>
                                       <w:rPr>
@@ -3729,6 +3731,7 @@
                                     <w:dataBinding w:prefixMappings="xmlns:ns0='http://schemas.openxmlformats.org/officeDocument/2006/extended-properties' " w:xpath="/ns0:Properties[1]/ns0:Company[1]" w:storeItemID="{6668398D-A668-4E3E-A5EB-62B293D839F1}"/>
                                     <w:text/>
                                   </w:sdtPr>
+                                  <w:sdtEndPr/>
                                   <w:sdtContent>
                                     <w:r>
                                       <w:rPr>
@@ -3793,6 +3796,7 @@
                               <w:dataBinding w:prefixMappings="xmlns:ns0='http://purl.org/dc/elements/1.1/' xmlns:ns1='http://schemas.openxmlformats.org/package/2006/metadata/core-properties' " w:xpath="/ns1:coreProperties[1]/ns0:creator[1]" w:storeItemID="{6C3C8BC8-F283-45AE-878A-BAB7291924A1}"/>
                               <w:text/>
                             </w:sdtPr>
+                            <w:sdtEndPr/>
                             <w:sdtContent>
                               <w:r>
                                 <w:rPr>
@@ -3829,6 +3833,7 @@
                               <w:dataBinding w:prefixMappings="xmlns:ns0='http://schemas.openxmlformats.org/officeDocument/2006/extended-properties' " w:xpath="/ns0:Properties[1]/ns0:Company[1]" w:storeItemID="{6668398D-A668-4E3E-A5EB-62B293D839F1}"/>
                               <w:text/>
                             </w:sdtPr>
+                            <w:sdtEndPr/>
                             <w:sdtContent>
                               <w:r>
                                 <w:rPr>
@@ -3946,6 +3951,7 @@
                                     <w:dataBinding w:prefixMappings="xmlns:ns0='http://purl.org/dc/elements/1.1/' xmlns:ns1='http://schemas.openxmlformats.org/package/2006/metadata/core-properties' " w:xpath="/ns1:coreProperties[1]/ns0:title[1]" w:storeItemID="{6C3C8BC8-F283-45AE-878A-BAB7291924A1}"/>
                                     <w:text/>
                                   </w:sdtPr>
+                                  <w:sdtEndPr/>
                                   <w:sdtContent>
                                     <w:r>
                                       <w:rPr>
@@ -3982,6 +3988,7 @@
                                     <w:dataBinding w:prefixMappings="xmlns:ns0='http://purl.org/dc/elements/1.1/' xmlns:ns1='http://schemas.openxmlformats.org/package/2006/metadata/core-properties' " w:xpath="/ns1:coreProperties[1]/ns0:subject[1]" w:storeItemID="{6C3C8BC8-F283-45AE-878A-BAB7291924A1}"/>
                                     <w:text/>
                                   </w:sdtPr>
+                                  <w:sdtEndPr/>
                                   <w:sdtContent>
                                     <w:r>
                                       <w:rPr>
@@ -4043,6 +4050,7 @@
                               <w:dataBinding w:prefixMappings="xmlns:ns0='http://purl.org/dc/elements/1.1/' xmlns:ns1='http://schemas.openxmlformats.org/package/2006/metadata/core-properties' " w:xpath="/ns1:coreProperties[1]/ns0:title[1]" w:storeItemID="{6C3C8BC8-F283-45AE-878A-BAB7291924A1}"/>
                               <w:text/>
                             </w:sdtPr>
+                            <w:sdtEndPr/>
                             <w:sdtContent>
                               <w:r>
                                 <w:rPr>
@@ -4079,6 +4087,7 @@
                               <w:dataBinding w:prefixMappings="xmlns:ns0='http://purl.org/dc/elements/1.1/' xmlns:ns1='http://schemas.openxmlformats.org/package/2006/metadata/core-properties' " w:xpath="/ns1:coreProperties[1]/ns0:subject[1]" w:storeItemID="{6C3C8BC8-F283-45AE-878A-BAB7291924A1}"/>
                               <w:text/>
                             </w:sdtPr>
+                            <w:sdtEndPr/>
                             <w:sdtContent>
                               <w:r>
                                 <w:rPr>
@@ -4109,6 +4118,14 @@
     </w:sdt>
     <w:sdt>
       <w:sdtPr>
+        <w:rPr>
+          <w:rFonts w:ascii="Arial" w:eastAsiaTheme="minorHAnsi" w:hAnsi="Arial" w:cstheme="minorBidi"/>
+          <w:color w:val="auto"/>
+          <w:kern w:val="2"/>
+          <w:sz w:val="24"/>
+          <w:szCs w:val="24"/>
+          <w14:ligatures w14:val="standardContextual"/>
+        </w:rPr>
         <w:id w:val="-578285795"/>
         <w:docPartObj>
           <w:docPartGallery w:val="Table of Contents"/>
@@ -4117,15 +4134,9 @@
       </w:sdtPr>
       <w:sdtEndPr>
         <w:rPr>
-          <w:rFonts w:ascii="Arial" w:eastAsiaTheme="minorHAnsi" w:hAnsi="Arial" w:cstheme="minorBidi"/>
           <w:b/>
           <w:bCs/>
           <w:noProof/>
-          <w:color w:val="auto"/>
-          <w:kern w:val="2"/>
-          <w:sz w:val="24"/>
-          <w:szCs w:val="24"/>
-          <w14:ligatures w14:val="standardContextual"/>
         </w:rPr>
       </w:sdtEndPr>
       <w:sdtContent>
@@ -5116,6 +5127,9 @@
         <w:jc w:val="center"/>
       </w:pPr>
       <w:r>
+        <w:rPr>
+          <w:noProof/>
+        </w:rPr>
         <w:drawing>
           <wp:inline distT="0" distB="0" distL="0" distR="0" wp14:anchorId="02F65C7D" wp14:editId="0CEF9757">
             <wp:extent cx="5568950" cy="2959100"/>
@@ -5327,6 +5341,9 @@
         <w:jc w:val="center"/>
       </w:pPr>
       <w:r>
+        <w:rPr>
+          <w:noProof/>
+        </w:rPr>
         <w:drawing>
           <wp:inline distT="0" distB="0" distL="0" distR="0" wp14:anchorId="72BCE3B1" wp14:editId="2BE126B2">
             <wp:extent cx="5162550" cy="3858675"/>
@@ -5415,11 +5432,190 @@
       <w:bookmarkEnd w:id="6"/>
     </w:p>
     <w:p>
+      <w:r>
+        <w:t xml:space="preserve">A poster </w:t>
+      </w:r>
+      <w:r>
+        <w:t xml:space="preserve">included the progress of the </w:t>
+      </w:r>
+      <w:r>
+        <w:t>project,</w:t>
+      </w:r>
+      <w:r>
+        <w:t xml:space="preserve"> and the </w:t>
+      </w:r>
+      <w:proofErr w:type="gramStart"/>
+      <w:r>
+        <w:t>future plans</w:t>
+      </w:r>
+      <w:proofErr w:type="gramEnd"/>
+      <w:r>
+        <w:t xml:space="preserve"> of the project was made </w:t>
+      </w:r>
+      <w:r>
+        <w:t>to discuss with the customer.</w:t>
+      </w:r>
+    </w:p>
+    <w:p>
+      <w:pPr>
+        <w:keepNext/>
+        <w:jc w:val="center"/>
+      </w:pPr>
+      <w:r>
+        <w:lastRenderedPageBreak/>
+        <w:drawing>
+          <wp:inline distT="0" distB="0" distL="0" distR="0" wp14:anchorId="2C1BEA94" wp14:editId="080B2AD4">
+            <wp:extent cx="4870450" cy="3295879"/>
+            <wp:effectExtent l="0" t="0" r="6350" b="0"/>
+            <wp:docPr id="1653504466" name="Picture 1" descr="A brochure of a project&#10;&#10;AI-generated content may be incorrect."/>
+            <wp:cNvGraphicFramePr>
+              <a:graphicFrameLocks xmlns:a="http://schemas.openxmlformats.org/drawingml/2006/main" noChangeAspect="1"/>
+            </wp:cNvGraphicFramePr>
+            <a:graphic xmlns:a="http://schemas.openxmlformats.org/drawingml/2006/main">
+              <a:graphicData uri="http://schemas.openxmlformats.org/drawingml/2006/picture">
+                <pic:pic xmlns:pic="http://schemas.openxmlformats.org/drawingml/2006/picture">
+                  <pic:nvPicPr>
+                    <pic:cNvPr id="1653504466" name="Picture 1" descr="A brochure of a project&#10;&#10;AI-generated content may be incorrect."/>
+                    <pic:cNvPicPr/>
+                  </pic:nvPicPr>
+                  <pic:blipFill>
+                    <a:blip r:embed="rId13"/>
+                    <a:stretch>
+                      <a:fillRect/>
+                    </a:stretch>
+                  </pic:blipFill>
+                  <pic:spPr>
+                    <a:xfrm>
+                      <a:off x="0" y="0"/>
+                      <a:ext cx="4876404" cy="3299908"/>
+                    </a:xfrm>
+                    <a:prstGeom prst="rect">
+                      <a:avLst/>
+                    </a:prstGeom>
+                  </pic:spPr>
+                </pic:pic>
+              </a:graphicData>
+            </a:graphic>
+          </wp:inline>
+        </w:drawing>
+      </w:r>
+    </w:p>
+    <w:p>
+      <w:pPr>
+        <w:pStyle w:val="Caption"/>
+        <w:jc w:val="center"/>
+      </w:pPr>
+      <w:r>
+        <w:t xml:space="preserve">Figure </w:t>
+      </w:r>
+      <w:r>
+        <w:fldChar w:fldCharType="begin"/>
+      </w:r>
+      <w:r>
+        <w:instrText xml:space="preserve"> SEQ Figure \* ARABIC </w:instrText>
+      </w:r>
+      <w:r>
+        <w:fldChar w:fldCharType="separate"/>
+      </w:r>
+      <w:r>
+        <w:rPr>
+          <w:noProof/>
+        </w:rPr>
+        <w:t>4</w:t>
+      </w:r>
+      <w:r>
+        <w:fldChar w:fldCharType="end"/>
+      </w:r>
+      <w:r>
+        <w:t>, Poster to discuss with the clients.</w:t>
+      </w:r>
+    </w:p>
+    <w:p>
+      <w:pPr>
+        <w:keepNext/>
+        <w:jc w:val="center"/>
+      </w:pPr>
+      <w:r>
+        <w:drawing>
+          <wp:inline distT="0" distB="0" distL="0" distR="0" wp14:anchorId="6955743D" wp14:editId="3819B9A8">
+            <wp:extent cx="4806950" cy="3290398"/>
+            <wp:effectExtent l="0" t="0" r="0" b="5715"/>
+            <wp:docPr id="934866766" name="Picture 1" descr="A screenshot of a computer lab&#10;&#10;AI-generated content may be incorrect."/>
+            <wp:cNvGraphicFramePr>
+              <a:graphicFrameLocks xmlns:a="http://schemas.openxmlformats.org/drawingml/2006/main" noChangeAspect="1"/>
+            </wp:cNvGraphicFramePr>
+            <a:graphic xmlns:a="http://schemas.openxmlformats.org/drawingml/2006/main">
+              <a:graphicData uri="http://schemas.openxmlformats.org/drawingml/2006/picture">
+                <pic:pic xmlns:pic="http://schemas.openxmlformats.org/drawingml/2006/picture">
+                  <pic:nvPicPr>
+                    <pic:cNvPr id="934866766" name="Picture 1" descr="A screenshot of a computer lab&#10;&#10;AI-generated content may be incorrect."/>
+                    <pic:cNvPicPr/>
+                  </pic:nvPicPr>
+                  <pic:blipFill>
+                    <a:blip r:embed="rId14"/>
+                    <a:stretch>
+                      <a:fillRect/>
+                    </a:stretch>
+                  </pic:blipFill>
+                  <pic:spPr>
+                    <a:xfrm>
+                      <a:off x="0" y="0"/>
+                      <a:ext cx="4822631" cy="3301132"/>
+                    </a:xfrm>
+                    <a:prstGeom prst="rect">
+                      <a:avLst/>
+                    </a:prstGeom>
+                  </pic:spPr>
+                </pic:pic>
+              </a:graphicData>
+            </a:graphic>
+          </wp:inline>
+        </w:drawing>
+      </w:r>
+    </w:p>
+    <w:p>
+      <w:pPr>
+        <w:pStyle w:val="Caption"/>
+        <w:jc w:val="center"/>
+      </w:pPr>
+      <w:r>
+        <w:t xml:space="preserve">Figure </w:t>
+      </w:r>
+      <w:r>
+        <w:fldChar w:fldCharType="begin"/>
+      </w:r>
+      <w:r>
+        <w:instrText xml:space="preserve"> SEQ Figure \* ARABIC </w:instrText>
+      </w:r>
+      <w:r>
+        <w:fldChar w:fldCharType="separate"/>
+      </w:r>
+      <w:r>
+        <w:rPr>
+          <w:noProof/>
+        </w:rPr>
+        <w:t>5</w:t>
+      </w:r>
+      <w:r>
+        <w:fldChar w:fldCharType="end"/>
+      </w:r>
+      <w:r>
+        <w:t>,</w:t>
+      </w:r>
+      <w:r>
+        <w:t xml:space="preserve"> </w:t>
+      </w:r>
+      <w:r>
+        <w:t>Poster to discuss with the clients</w:t>
+      </w:r>
+    </w:p>
+    <w:p>
       <w:pPr>
         <w:pStyle w:val="Heading1"/>
       </w:pPr>
       <w:bookmarkStart w:id="7" w:name="_Toc216952889"/>
       <w:r>
+        <w:lastRenderedPageBreak/>
         <w:t>Safety</w:t>
       </w:r>
       <w:bookmarkEnd w:id="7"/>
@@ -5473,16 +5669,45 @@
         </w:numPr>
       </w:pPr>
       <w:r>
-        <w:t xml:space="preserve">The team members need to be more active </w:t>
+        <w:t>The team members need to be more active</w:t>
+      </w:r>
+      <w:r>
+        <w:t>.</w:t>
       </w:r>
     </w:p>
     <w:p>
       <w:pPr>
+        <w:pStyle w:val="ListParagraph"/>
+        <w:numPr>
+          <w:ilvl w:val="0"/>
+          <w:numId w:val="7"/>
+        </w:numPr>
+      </w:pPr>
+      <w:r>
+        <w:t xml:space="preserve">The </w:t>
+      </w:r>
+      <w:r>
+        <w:t>tasks can be clearer and more equal.</w:t>
+      </w:r>
+    </w:p>
+    <w:p>
+      <w:pPr>
+        <w:pStyle w:val="ListParagraph"/>
+        <w:numPr>
+          <w:ilvl w:val="0"/>
+          <w:numId w:val="7"/>
+        </w:numPr>
+      </w:pPr>
+      <w:r>
+        <w:t>Stop playing games during working hours.</w:t>
+      </w:r>
+    </w:p>
+    <w:p>
+      <w:pPr>
         <w:pStyle w:val="Heading2"/>
       </w:pPr>
       <w:bookmarkStart w:id="12" w:name="_Toc216952894"/>
       <w:r>
-        <w:lastRenderedPageBreak/>
         <w:t>Future Improvement</w:t>
       </w:r>
       <w:bookmarkEnd w:id="12"/>
@@ -7671,21 +7896,6 @@
 </file>
 
 <file path=customXml/item2.xml><?xml version="1.0" encoding="utf-8"?>
-<p:properties xmlns:p="http://schemas.microsoft.com/office/2006/metadata/properties" xmlns:xsi="http://www.w3.org/2001/XMLSchema-instance" xmlns:pc="http://schemas.microsoft.com/office/infopath/2007/PartnerControls">
-  <documentManagement/>
-</p:properties>
-</file>
-
-<file path=customXml/item3.xml><?xml version="1.0" encoding="utf-8"?>
-<?mso-contentType ?>
-<FormTemplates xmlns="http://schemas.microsoft.com/sharepoint/v3/contenttype/forms">
-  <Display>DocumentLibraryForm</Display>
-  <Edit>DocumentLibraryForm</Edit>
-  <New>DocumentLibraryForm</New>
-</FormTemplates>
-</file>
-
-<file path=customXml/item4.xml><?xml version="1.0" encoding="utf-8"?>
 <ct:contentTypeSchema xmlns:ct="http://schemas.microsoft.com/office/2006/metadata/contentType" xmlns:ma="http://schemas.microsoft.com/office/2006/metadata/properties/metaAttributes" ct:_="" ma:_="" ma:contentTypeName="Document" ma:contentTypeID="0x01010031E2C10D4DF96D4A99B7393019D09280" ma:contentTypeVersion="3" ma:contentTypeDescription="Create a new document." ma:contentTypeScope="" ma:versionID="529a1c5ac9b64ca67bf5096785e99d1b">
   <xsd:schema xmlns:xsd="http://www.w3.org/2001/XMLSchema" xmlns:xs="http://www.w3.org/2001/XMLSchema" xmlns:p="http://schemas.microsoft.com/office/2006/metadata/properties" xmlns:ns2="234a9ece-d39b-497c-8472-0efdb3ce01dc" targetNamespace="http://schemas.microsoft.com/office/2006/metadata/properties" ma:root="true" ma:fieldsID="4fb814cf5068dfd38deb0e5656a94869" ns2:_="">
     <xsd:import namespace="234a9ece-d39b-497c-8472-0efdb3ce01dc"/>
@@ -7823,6 +8033,21 @@
 </ct:contentTypeSchema>
 </file>
 
+<file path=customXml/item3.xml><?xml version="1.0" encoding="utf-8"?>
+<?mso-contentType ?>
+<FormTemplates xmlns="http://schemas.microsoft.com/sharepoint/v3/contenttype/forms">
+  <Display>DocumentLibraryForm</Display>
+  <Edit>DocumentLibraryForm</Edit>
+  <New>DocumentLibraryForm</New>
+</FormTemplates>
+</file>
+
+<file path=customXml/item4.xml><?xml version="1.0" encoding="utf-8"?>
+<p:properties xmlns:p="http://schemas.microsoft.com/office/2006/metadata/properties" xmlns:xsi="http://www.w3.org/2001/XMLSchema-instance" xmlns:pc="http://schemas.microsoft.com/office/infopath/2007/PartnerControls">
+  <documentManagement/>
+</p:properties>
+</file>
+
 <file path=customXml/item5.xml><?xml version="1.0" encoding="utf-8"?>
 <b:Sources xmlns:b="http://schemas.openxmlformats.org/officeDocument/2006/bibliography" xmlns="http://schemas.openxmlformats.org/officeDocument/2006/bibliography" SelectedStyle="\IEEE2006OfficeOnline.xsl" StyleName="IEEE" Version="2006"/>
 </file>
@@ -7836,30 +8061,6 @@
 </file>
 
 <file path=customXml/itemProps2.xml><?xml version="1.0" encoding="utf-8"?>
-<ds:datastoreItem xmlns:ds="http://schemas.openxmlformats.org/officeDocument/2006/customXml" ds:itemID="{0B82F949-6D76-401A-8F46-234D358660A6}">
-  <ds:schemaRefs>
-    <ds:schemaRef ds:uri="http://purl.org/dc/terms/"/>
-    <ds:schemaRef ds:uri="http://purl.org/dc/elements/1.1/"/>
-    <ds:schemaRef ds:uri="http://www.w3.org/XML/1998/namespace"/>
-    <ds:schemaRef ds:uri="234a9ece-d39b-497c-8472-0efdb3ce01dc"/>
-    <ds:schemaRef ds:uri="http://schemas.microsoft.com/office/2006/documentManagement/types"/>
-    <ds:schemaRef ds:uri="http://purl.org/dc/dcmitype/"/>
-    <ds:schemaRef ds:uri="http://schemas.openxmlformats.org/package/2006/metadata/core-properties"/>
-    <ds:schemaRef ds:uri="http://schemas.microsoft.com/office/infopath/2007/PartnerControls"/>
-    <ds:schemaRef ds:uri="http://schemas.microsoft.com/office/2006/metadata/properties"/>
-  </ds:schemaRefs>
-</ds:datastoreItem>
-</file>
-
-<file path=customXml/itemProps3.xml><?xml version="1.0" encoding="utf-8"?>
-<ds:datastoreItem xmlns:ds="http://schemas.openxmlformats.org/officeDocument/2006/customXml" ds:itemID="{6809F1B6-398C-46BA-A3F7-4F32BC5D03DE}">
-  <ds:schemaRefs>
-    <ds:schemaRef ds:uri="http://schemas.microsoft.com/sharepoint/v3/contenttype/forms"/>
-  </ds:schemaRefs>
-</ds:datastoreItem>
-</file>
-
-<file path=customXml/itemProps4.xml><?xml version="1.0" encoding="utf-8"?>
 <ds:datastoreItem xmlns:ds="http://schemas.openxmlformats.org/officeDocument/2006/customXml" ds:itemID="{E1E5DB3E-3A31-497A-8503-B4AD952E9854}">
   <ds:schemaRefs>
     <ds:schemaRef ds:uri="http://schemas.microsoft.com/office/2006/metadata/contentType"/>
@@ -7877,6 +8078,30 @@
 </ds:datastoreItem>
 </file>
 
+<file path=customXml/itemProps3.xml><?xml version="1.0" encoding="utf-8"?>
+<ds:datastoreItem xmlns:ds="http://schemas.openxmlformats.org/officeDocument/2006/customXml" ds:itemID="{6809F1B6-398C-46BA-A3F7-4F32BC5D03DE}">
+  <ds:schemaRefs>
+    <ds:schemaRef ds:uri="http://schemas.microsoft.com/sharepoint/v3/contenttype/forms"/>
+  </ds:schemaRefs>
+</ds:datastoreItem>
+</file>
+
+<file path=customXml/itemProps4.xml><?xml version="1.0" encoding="utf-8"?>
+<ds:datastoreItem xmlns:ds="http://schemas.openxmlformats.org/officeDocument/2006/customXml" ds:itemID="{0B82F949-6D76-401A-8F46-234D358660A6}">
+  <ds:schemaRefs>
+    <ds:schemaRef ds:uri="http://www.w3.org/XML/1998/namespace"/>
+    <ds:schemaRef ds:uri="http://purl.org/dc/terms/"/>
+    <ds:schemaRef ds:uri="234a9ece-d39b-497c-8472-0efdb3ce01dc"/>
+    <ds:schemaRef ds:uri="http://purl.org/dc/elements/1.1/"/>
+    <ds:schemaRef ds:uri="http://schemas.microsoft.com/office/infopath/2007/PartnerControls"/>
+    <ds:schemaRef ds:uri="http://schemas.microsoft.com/office/2006/documentManagement/types"/>
+    <ds:schemaRef ds:uri="http://purl.org/dc/dcmitype/"/>
+    <ds:schemaRef ds:uri="http://schemas.openxmlformats.org/package/2006/metadata/core-properties"/>
+    <ds:schemaRef ds:uri="http://schemas.microsoft.com/office/2006/metadata/properties"/>
+  </ds:schemaRefs>
+</ds:datastoreItem>
+</file>
+
 <file path=customXml/itemProps5.xml><?xml version="1.0" encoding="utf-8"?>
 <ds:datastoreItem xmlns:ds="http://schemas.openxmlformats.org/officeDocument/2006/customXml" ds:itemID="{DDF50892-67E3-42B9-887A-13FE95A9F3AE}">
   <ds:schemaRefs>

</xml_diff>